<commit_message>
Ispravci po uputama kovača.
</commit_message>
<xml_diff>
--- a/Dokumenti/Zoltan/Diplomski.docx
+++ b/Dokumenti/Zoltan/Diplomski.docx
@@ -406,7 +406,7 @@
           <w:r>
             <w:fldChar w:fldCharType="separate"/>
           </w:r>
-          <w:hyperlink w:anchor="_Toc263238375" w:history="1">
+          <w:hyperlink w:anchor="_Toc263932676" w:history="1">
             <w:r>
               <w:rPr>
                 <w:rStyle w:val="Hyperlink"/>
@@ -449,7 +449,7 @@
                 <w:noProof/>
                 <w:webHidden/>
               </w:rPr>
-              <w:instrText xml:space="preserve"> PAGEREF _Toc263238375 \h </w:instrText>
+              <w:instrText xml:space="preserve"> PAGEREF _Toc263932676 \h </w:instrText>
             </w:r>
             <w:r>
               <w:rPr>
@@ -494,7 +494,7 @@
               <w:lang w:eastAsia="hr-HR"/>
             </w:rPr>
           </w:pPr>
-          <w:hyperlink w:anchor="_Toc263238376" w:history="1">
+          <w:hyperlink w:anchor="_Toc263932677" w:history="1">
             <w:r>
               <w:rPr>
                 <w:rStyle w:val="Hyperlink"/>
@@ -537,7 +537,7 @@
                 <w:noProof/>
                 <w:webHidden/>
               </w:rPr>
-              <w:instrText xml:space="preserve"> PAGEREF _Toc263238376 \h </w:instrText>
+              <w:instrText xml:space="preserve"> PAGEREF _Toc263932677 \h </w:instrText>
             </w:r>
             <w:r>
               <w:rPr>
@@ -582,7 +582,7 @@
               <w:lang w:eastAsia="hr-HR"/>
             </w:rPr>
           </w:pPr>
-          <w:hyperlink w:anchor="_Toc263238377" w:history="1">
+          <w:hyperlink w:anchor="_Toc263932678" w:history="1">
             <w:r>
               <w:rPr>
                 <w:rStyle w:val="Hyperlink"/>
@@ -625,7 +625,7 @@
                 <w:noProof/>
                 <w:webHidden/>
               </w:rPr>
-              <w:instrText xml:space="preserve"> PAGEREF _Toc263238377 \h </w:instrText>
+              <w:instrText xml:space="preserve"> PAGEREF _Toc263932678 \h </w:instrText>
             </w:r>
             <w:r>
               <w:rPr>
@@ -670,7 +670,7 @@
               <w:lang w:eastAsia="hr-HR"/>
             </w:rPr>
           </w:pPr>
-          <w:hyperlink w:anchor="_Toc263238378" w:history="1">
+          <w:hyperlink w:anchor="_Toc263932679" w:history="1">
             <w:r>
               <w:rPr>
                 <w:rStyle w:val="Hyperlink"/>
@@ -713,7 +713,7 @@
                 <w:noProof/>
                 <w:webHidden/>
               </w:rPr>
-              <w:instrText xml:space="preserve"> PAGEREF _Toc263238378 \h </w:instrText>
+              <w:instrText xml:space="preserve"> PAGEREF _Toc263932679 \h </w:instrText>
             </w:r>
             <w:r>
               <w:rPr>
@@ -758,7 +758,7 @@
               <w:lang w:eastAsia="hr-HR"/>
             </w:rPr>
           </w:pPr>
-          <w:hyperlink w:anchor="_Toc263238379" w:history="1">
+          <w:hyperlink w:anchor="_Toc263932680" w:history="1">
             <w:r>
               <w:rPr>
                 <w:rStyle w:val="Hyperlink"/>
@@ -801,7 +801,7 @@
                 <w:noProof/>
                 <w:webHidden/>
               </w:rPr>
-              <w:instrText xml:space="preserve"> PAGEREF _Toc263238379 \h </w:instrText>
+              <w:instrText xml:space="preserve"> PAGEREF _Toc263932680 \h </w:instrText>
             </w:r>
             <w:r>
               <w:rPr>
@@ -846,7 +846,7 @@
               <w:lang w:eastAsia="hr-HR"/>
             </w:rPr>
           </w:pPr>
-          <w:hyperlink w:anchor="_Toc263238380" w:history="1">
+          <w:hyperlink w:anchor="_Toc263932681" w:history="1">
             <w:r>
               <w:rPr>
                 <w:rStyle w:val="Hyperlink"/>
@@ -889,7 +889,7 @@
                 <w:noProof/>
                 <w:webHidden/>
               </w:rPr>
-              <w:instrText xml:space="preserve"> PAGEREF _Toc263238380 \h </w:instrText>
+              <w:instrText xml:space="preserve"> PAGEREF _Toc263932681 \h </w:instrText>
             </w:r>
             <w:r>
               <w:rPr>
@@ -934,7 +934,7 @@
               <w:lang w:eastAsia="hr-HR"/>
             </w:rPr>
           </w:pPr>
-          <w:hyperlink w:anchor="_Toc263238381" w:history="1">
+          <w:hyperlink w:anchor="_Toc263932682" w:history="1">
             <w:r>
               <w:rPr>
                 <w:rStyle w:val="Hyperlink"/>
@@ -977,7 +977,7 @@
                 <w:noProof/>
                 <w:webHidden/>
               </w:rPr>
-              <w:instrText xml:space="preserve"> PAGEREF _Toc263238381 \h </w:instrText>
+              <w:instrText xml:space="preserve"> PAGEREF _Toc263932682 \h </w:instrText>
             </w:r>
             <w:r>
               <w:rPr>
@@ -1022,7 +1022,7 @@
               <w:lang w:eastAsia="hr-HR"/>
             </w:rPr>
           </w:pPr>
-          <w:hyperlink w:anchor="_Toc263238382" w:history="1">
+          <w:hyperlink w:anchor="_Toc263932683" w:history="1">
             <w:r>
               <w:rPr>
                 <w:rStyle w:val="Hyperlink"/>
@@ -1065,7 +1065,7 @@
                 <w:noProof/>
                 <w:webHidden/>
               </w:rPr>
-              <w:instrText xml:space="preserve"> PAGEREF _Toc263238382 \h </w:instrText>
+              <w:instrText xml:space="preserve"> PAGEREF _Toc263932683 \h </w:instrText>
             </w:r>
             <w:r>
               <w:rPr>
@@ -1110,7 +1110,7 @@
               <w:lang w:eastAsia="hr-HR"/>
             </w:rPr>
           </w:pPr>
-          <w:hyperlink w:anchor="_Toc263238383" w:history="1">
+          <w:hyperlink w:anchor="_Toc263932684" w:history="1">
             <w:r>
               <w:rPr>
                 <w:rStyle w:val="Hyperlink"/>
@@ -1153,7 +1153,7 @@
                 <w:noProof/>
                 <w:webHidden/>
               </w:rPr>
-              <w:instrText xml:space="preserve"> PAGEREF _Toc263238383 \h </w:instrText>
+              <w:instrText xml:space="preserve"> PAGEREF _Toc263932684 \h </w:instrText>
             </w:r>
             <w:r>
               <w:rPr>
@@ -1198,7 +1198,7 @@
               <w:lang w:eastAsia="hr-HR"/>
             </w:rPr>
           </w:pPr>
-          <w:hyperlink w:anchor="_Toc263238384" w:history="1">
+          <w:hyperlink w:anchor="_Toc263932685" w:history="1">
             <w:r>
               <w:rPr>
                 <w:rStyle w:val="Hyperlink"/>
@@ -1241,7 +1241,7 @@
                 <w:noProof/>
                 <w:webHidden/>
               </w:rPr>
-              <w:instrText xml:space="preserve"> PAGEREF _Toc263238384 \h </w:instrText>
+              <w:instrText xml:space="preserve"> PAGEREF _Toc263932685 \h </w:instrText>
             </w:r>
             <w:r>
               <w:rPr>
@@ -1286,7 +1286,7 @@
               <w:lang w:eastAsia="hr-HR"/>
             </w:rPr>
           </w:pPr>
-          <w:hyperlink w:anchor="_Toc263238385" w:history="1">
+          <w:hyperlink w:anchor="_Toc263932686" w:history="1">
             <w:r>
               <w:rPr>
                 <w:rStyle w:val="Hyperlink"/>
@@ -1329,7 +1329,7 @@
                 <w:noProof/>
                 <w:webHidden/>
               </w:rPr>
-              <w:instrText xml:space="preserve"> PAGEREF _Toc263238385 \h </w:instrText>
+              <w:instrText xml:space="preserve"> PAGEREF _Toc263932686 \h </w:instrText>
             </w:r>
             <w:r>
               <w:rPr>
@@ -1374,7 +1374,7 @@
               <w:lang w:eastAsia="hr-HR"/>
             </w:rPr>
           </w:pPr>
-          <w:hyperlink w:anchor="_Toc263238386" w:history="1">
+          <w:hyperlink w:anchor="_Toc263932687" w:history="1">
             <w:r>
               <w:rPr>
                 <w:rStyle w:val="Hyperlink"/>
@@ -1417,7 +1417,7 @@
                 <w:noProof/>
                 <w:webHidden/>
               </w:rPr>
-              <w:instrText xml:space="preserve"> PAGEREF _Toc263238386 \h </w:instrText>
+              <w:instrText xml:space="preserve"> PAGEREF _Toc263932687 \h </w:instrText>
             </w:r>
             <w:r>
               <w:rPr>
@@ -1462,7 +1462,7 @@
               <w:lang w:eastAsia="hr-HR"/>
             </w:rPr>
           </w:pPr>
-          <w:hyperlink w:anchor="_Toc263238387" w:history="1">
+          <w:hyperlink w:anchor="_Toc263932688" w:history="1">
             <w:r>
               <w:rPr>
                 <w:rStyle w:val="Hyperlink"/>
@@ -1505,7 +1505,7 @@
                 <w:noProof/>
                 <w:webHidden/>
               </w:rPr>
-              <w:instrText xml:space="preserve"> PAGEREF _Toc263238387 \h </w:instrText>
+              <w:instrText xml:space="preserve"> PAGEREF _Toc263932688 \h </w:instrText>
             </w:r>
             <w:r>
               <w:rPr>
@@ -1550,7 +1550,7 @@
               <w:lang w:eastAsia="hr-HR"/>
             </w:rPr>
           </w:pPr>
-          <w:hyperlink w:anchor="_Toc263238388" w:history="1">
+          <w:hyperlink w:anchor="_Toc263932689" w:history="1">
             <w:r>
               <w:rPr>
                 <w:rStyle w:val="Hyperlink"/>
@@ -1593,7 +1593,7 @@
                 <w:noProof/>
                 <w:webHidden/>
               </w:rPr>
-              <w:instrText xml:space="preserve"> PAGEREF _Toc263238388 \h </w:instrText>
+              <w:instrText xml:space="preserve"> PAGEREF _Toc263932689 \h </w:instrText>
             </w:r>
             <w:r>
               <w:rPr>
@@ -1638,7 +1638,7 @@
               <w:lang w:eastAsia="hr-HR"/>
             </w:rPr>
           </w:pPr>
-          <w:hyperlink w:anchor="_Toc263238389" w:history="1">
+          <w:hyperlink w:anchor="_Toc263932690" w:history="1">
             <w:r>
               <w:rPr>
                 <w:rStyle w:val="Hyperlink"/>
@@ -1681,7 +1681,7 @@
                 <w:noProof/>
                 <w:webHidden/>
               </w:rPr>
-              <w:instrText xml:space="preserve"> PAGEREF _Toc263238389 \h </w:instrText>
+              <w:instrText xml:space="preserve"> PAGEREF _Toc263932690 \h </w:instrText>
             </w:r>
             <w:r>
               <w:rPr>
@@ -1726,7 +1726,7 @@
               <w:lang w:eastAsia="hr-HR"/>
             </w:rPr>
           </w:pPr>
-          <w:hyperlink w:anchor="_Toc263238390" w:history="1">
+          <w:hyperlink w:anchor="_Toc263932691" w:history="1">
             <w:r>
               <w:rPr>
                 <w:rStyle w:val="Hyperlink"/>
@@ -1769,7 +1769,7 @@
                 <w:noProof/>
                 <w:webHidden/>
               </w:rPr>
-              <w:instrText xml:space="preserve"> PAGEREF _Toc263238390 \h </w:instrText>
+              <w:instrText xml:space="preserve"> PAGEREF _Toc263932691 \h </w:instrText>
             </w:r>
             <w:r>
               <w:rPr>
@@ -1814,7 +1814,7 @@
               <w:lang w:eastAsia="hr-HR"/>
             </w:rPr>
           </w:pPr>
-          <w:hyperlink w:anchor="_Toc263238391" w:history="1">
+          <w:hyperlink w:anchor="_Toc263932692" w:history="1">
             <w:r>
               <w:rPr>
                 <w:rStyle w:val="Hyperlink"/>
@@ -1857,7 +1857,7 @@
                 <w:noProof/>
                 <w:webHidden/>
               </w:rPr>
-              <w:instrText xml:space="preserve"> PAGEREF _Toc263238391 \h </w:instrText>
+              <w:instrText xml:space="preserve"> PAGEREF _Toc263932692 \h </w:instrText>
             </w:r>
             <w:r>
               <w:rPr>
@@ -1902,7 +1902,7 @@
               <w:lang w:eastAsia="hr-HR"/>
             </w:rPr>
           </w:pPr>
-          <w:hyperlink w:anchor="_Toc263238392" w:history="1">
+          <w:hyperlink w:anchor="_Toc263932693" w:history="1">
             <w:r>
               <w:rPr>
                 <w:rStyle w:val="Hyperlink"/>
@@ -1945,7 +1945,7 @@
                 <w:noProof/>
                 <w:webHidden/>
               </w:rPr>
-              <w:instrText xml:space="preserve"> PAGEREF _Toc263238392 \h </w:instrText>
+              <w:instrText xml:space="preserve"> PAGEREF _Toc263932693 \h </w:instrText>
             </w:r>
             <w:r>
               <w:rPr>
@@ -1990,7 +1990,7 @@
               <w:lang w:eastAsia="hr-HR"/>
             </w:rPr>
           </w:pPr>
-          <w:hyperlink w:anchor="_Toc263238393" w:history="1">
+          <w:hyperlink w:anchor="_Toc263932694" w:history="1">
             <w:r>
               <w:rPr>
                 <w:rStyle w:val="Hyperlink"/>
@@ -2033,7 +2033,7 @@
                 <w:noProof/>
                 <w:webHidden/>
               </w:rPr>
-              <w:instrText xml:space="preserve"> PAGEREF _Toc263238393 \h </w:instrText>
+              <w:instrText xml:space="preserve"> PAGEREF _Toc263932694 \h </w:instrText>
             </w:r>
             <w:r>
               <w:rPr>
@@ -2078,7 +2078,7 @@
               <w:lang w:eastAsia="hr-HR"/>
             </w:rPr>
           </w:pPr>
-          <w:hyperlink w:anchor="_Toc263238394" w:history="1">
+          <w:hyperlink w:anchor="_Toc263932695" w:history="1">
             <w:r>
               <w:rPr>
                 <w:rStyle w:val="Hyperlink"/>
@@ -2121,7 +2121,7 @@
                 <w:noProof/>
                 <w:webHidden/>
               </w:rPr>
-              <w:instrText xml:space="preserve"> PAGEREF _Toc263238394 \h </w:instrText>
+              <w:instrText xml:space="preserve"> PAGEREF _Toc263932695 \h </w:instrText>
             </w:r>
             <w:r>
               <w:rPr>
@@ -2166,7 +2166,7 @@
               <w:lang w:eastAsia="hr-HR"/>
             </w:rPr>
           </w:pPr>
-          <w:hyperlink w:anchor="_Toc263238395" w:history="1">
+          <w:hyperlink w:anchor="_Toc263932696" w:history="1">
             <w:r>
               <w:rPr>
                 <w:rStyle w:val="Hyperlink"/>
@@ -2209,7 +2209,7 @@
                 <w:noProof/>
                 <w:webHidden/>
               </w:rPr>
-              <w:instrText xml:space="preserve"> PAGEREF _Toc263238395 \h </w:instrText>
+              <w:instrText xml:space="preserve"> PAGEREF _Toc263932696 \h </w:instrText>
             </w:r>
             <w:r>
               <w:rPr>
@@ -2254,7 +2254,7 @@
               <w:lang w:eastAsia="hr-HR"/>
             </w:rPr>
           </w:pPr>
-          <w:hyperlink w:anchor="_Toc263238396" w:history="1">
+          <w:hyperlink w:anchor="_Toc263932697" w:history="1">
             <w:r>
               <w:rPr>
                 <w:rStyle w:val="Hyperlink"/>
@@ -2297,7 +2297,7 @@
                 <w:noProof/>
                 <w:webHidden/>
               </w:rPr>
-              <w:instrText xml:space="preserve"> PAGEREF _Toc263238396 \h </w:instrText>
+              <w:instrText xml:space="preserve"> PAGEREF _Toc263932697 \h </w:instrText>
             </w:r>
             <w:r>
               <w:rPr>
@@ -2342,7 +2342,7 @@
               <w:lang w:eastAsia="hr-HR"/>
             </w:rPr>
           </w:pPr>
-          <w:hyperlink w:anchor="_Toc263238397" w:history="1">
+          <w:hyperlink w:anchor="_Toc263932698" w:history="1">
             <w:r>
               <w:rPr>
                 <w:rStyle w:val="Hyperlink"/>
@@ -2385,7 +2385,7 @@
                 <w:noProof/>
                 <w:webHidden/>
               </w:rPr>
-              <w:instrText xml:space="preserve"> PAGEREF _Toc263238397 \h </w:instrText>
+              <w:instrText xml:space="preserve"> PAGEREF _Toc263932698 \h </w:instrText>
             </w:r>
             <w:r>
               <w:rPr>
@@ -2430,7 +2430,7 @@
               <w:lang w:eastAsia="hr-HR"/>
             </w:rPr>
           </w:pPr>
-          <w:hyperlink w:anchor="_Toc263238398" w:history="1">
+          <w:hyperlink w:anchor="_Toc263932699" w:history="1">
             <w:r>
               <w:rPr>
                 <w:rStyle w:val="Hyperlink"/>
@@ -2473,7 +2473,7 @@
                 <w:noProof/>
                 <w:webHidden/>
               </w:rPr>
-              <w:instrText xml:space="preserve"> PAGEREF _Toc263238398 \h </w:instrText>
+              <w:instrText xml:space="preserve"> PAGEREF _Toc263932699 \h </w:instrText>
             </w:r>
             <w:r>
               <w:rPr>
@@ -2518,7 +2518,7 @@
               <w:lang w:eastAsia="hr-HR"/>
             </w:rPr>
           </w:pPr>
-          <w:hyperlink w:anchor="_Toc263238399" w:history="1">
+          <w:hyperlink w:anchor="_Toc263932700" w:history="1">
             <w:r>
               <w:rPr>
                 <w:rStyle w:val="Hyperlink"/>
@@ -2561,7 +2561,7 @@
                 <w:noProof/>
                 <w:webHidden/>
               </w:rPr>
-              <w:instrText xml:space="preserve"> PAGEREF _Toc263238399 \h </w:instrText>
+              <w:instrText xml:space="preserve"> PAGEREF _Toc263932700 \h </w:instrText>
             </w:r>
             <w:r>
               <w:rPr>
@@ -2606,7 +2606,7 @@
               <w:lang w:eastAsia="hr-HR"/>
             </w:rPr>
           </w:pPr>
-          <w:hyperlink w:anchor="_Toc263238400" w:history="1">
+          <w:hyperlink w:anchor="_Toc263932701" w:history="1">
             <w:r>
               <w:rPr>
                 <w:rStyle w:val="Hyperlink"/>
@@ -2649,7 +2649,7 @@
                 <w:noProof/>
                 <w:webHidden/>
               </w:rPr>
-              <w:instrText xml:space="preserve"> PAGEREF _Toc263238400 \h </w:instrText>
+              <w:instrText xml:space="preserve"> PAGEREF _Toc263932701 \h </w:instrText>
             </w:r>
             <w:r>
               <w:rPr>
@@ -2694,7 +2694,7 @@
               <w:lang w:eastAsia="hr-HR"/>
             </w:rPr>
           </w:pPr>
-          <w:hyperlink w:anchor="_Toc263238401" w:history="1">
+          <w:hyperlink w:anchor="_Toc263932702" w:history="1">
             <w:r>
               <w:rPr>
                 <w:rStyle w:val="Hyperlink"/>
@@ -2737,7 +2737,7 @@
                 <w:noProof/>
                 <w:webHidden/>
               </w:rPr>
-              <w:instrText xml:space="preserve"> PAGEREF _Toc263238401 \h </w:instrText>
+              <w:instrText xml:space="preserve"> PAGEREF _Toc263932702 \h </w:instrText>
             </w:r>
             <w:r>
               <w:rPr>
@@ -2782,7 +2782,7 @@
               <w:lang w:eastAsia="hr-HR"/>
             </w:rPr>
           </w:pPr>
-          <w:hyperlink w:anchor="_Toc263238402" w:history="1">
+          <w:hyperlink w:anchor="_Toc263932703" w:history="1">
             <w:r>
               <w:rPr>
                 <w:rStyle w:val="Hyperlink"/>
@@ -2825,7 +2825,7 @@
                 <w:noProof/>
                 <w:webHidden/>
               </w:rPr>
-              <w:instrText xml:space="preserve"> PAGEREF _Toc263238402 \h </w:instrText>
+              <w:instrText xml:space="preserve"> PAGEREF _Toc263932703 \h </w:instrText>
             </w:r>
             <w:r>
               <w:rPr>
@@ -2870,7 +2870,7 @@
               <w:lang w:eastAsia="hr-HR"/>
             </w:rPr>
           </w:pPr>
-          <w:hyperlink w:anchor="_Toc263238403" w:history="1">
+          <w:hyperlink w:anchor="_Toc263932704" w:history="1">
             <w:r>
               <w:rPr>
                 <w:rStyle w:val="Hyperlink"/>
@@ -2913,7 +2913,7 @@
                 <w:noProof/>
                 <w:webHidden/>
               </w:rPr>
-              <w:instrText xml:space="preserve"> PAGEREF _Toc263238403 \h </w:instrText>
+              <w:instrText xml:space="preserve"> PAGEREF _Toc263932704 \h </w:instrText>
             </w:r>
             <w:r>
               <w:rPr>
@@ -2958,7 +2958,7 @@
               <w:lang w:eastAsia="hr-HR"/>
             </w:rPr>
           </w:pPr>
-          <w:hyperlink w:anchor="_Toc263238404" w:history="1">
+          <w:hyperlink w:anchor="_Toc263932705" w:history="1">
             <w:r>
               <w:rPr>
                 <w:rStyle w:val="Hyperlink"/>
@@ -3001,7 +3001,7 @@
                 <w:noProof/>
                 <w:webHidden/>
               </w:rPr>
-              <w:instrText xml:space="preserve"> PAGEREF _Toc263238404 \h </w:instrText>
+              <w:instrText xml:space="preserve"> PAGEREF _Toc263932705 \h </w:instrText>
             </w:r>
             <w:r>
               <w:rPr>
@@ -3046,7 +3046,7 @@
               <w:lang w:eastAsia="hr-HR"/>
             </w:rPr>
           </w:pPr>
-          <w:hyperlink w:anchor="_Toc263238405" w:history="1">
+          <w:hyperlink w:anchor="_Toc263932706" w:history="1">
             <w:r>
               <w:rPr>
                 <w:rStyle w:val="Hyperlink"/>
@@ -3089,7 +3089,7 @@
                 <w:noProof/>
                 <w:webHidden/>
               </w:rPr>
-              <w:instrText xml:space="preserve"> PAGEREF _Toc263238405 \h </w:instrText>
+              <w:instrText xml:space="preserve"> PAGEREF _Toc263932706 \h </w:instrText>
             </w:r>
             <w:r>
               <w:rPr>
@@ -3134,7 +3134,7 @@
               <w:lang w:eastAsia="hr-HR"/>
             </w:rPr>
           </w:pPr>
-          <w:hyperlink w:anchor="_Toc263238406" w:history="1">
+          <w:hyperlink w:anchor="_Toc263932707" w:history="1">
             <w:r>
               <w:rPr>
                 <w:rStyle w:val="Hyperlink"/>
@@ -3177,7 +3177,7 @@
                 <w:noProof/>
                 <w:webHidden/>
               </w:rPr>
-              <w:instrText xml:space="preserve"> PAGEREF _Toc263238406 \h </w:instrText>
+              <w:instrText xml:space="preserve"> PAGEREF _Toc263932707 \h </w:instrText>
             </w:r>
             <w:r>
               <w:rPr>
@@ -3222,7 +3222,7 @@
               <w:lang w:eastAsia="hr-HR"/>
             </w:rPr>
           </w:pPr>
-          <w:hyperlink w:anchor="_Toc263238407" w:history="1">
+          <w:hyperlink w:anchor="_Toc263932708" w:history="1">
             <w:r>
               <w:rPr>
                 <w:rStyle w:val="Hyperlink"/>
@@ -3265,7 +3265,7 @@
                 <w:noProof/>
                 <w:webHidden/>
               </w:rPr>
-              <w:instrText xml:space="preserve"> PAGEREF _Toc263238407 \h </w:instrText>
+              <w:instrText xml:space="preserve"> PAGEREF _Toc263932708 \h </w:instrText>
             </w:r>
             <w:r>
               <w:rPr>
@@ -3310,7 +3310,7 @@
               <w:lang w:eastAsia="hr-HR"/>
             </w:rPr>
           </w:pPr>
-          <w:hyperlink w:anchor="_Toc263238408" w:history="1">
+          <w:hyperlink w:anchor="_Toc263932709" w:history="1">
             <w:r>
               <w:rPr>
                 <w:rStyle w:val="Hyperlink"/>
@@ -3353,7 +3353,7 @@
                 <w:noProof/>
                 <w:webHidden/>
               </w:rPr>
-              <w:instrText xml:space="preserve"> PAGEREF _Toc263238408 \h </w:instrText>
+              <w:instrText xml:space="preserve"> PAGEREF _Toc263932709 \h </w:instrText>
             </w:r>
             <w:r>
               <w:rPr>
@@ -3398,7 +3398,7 @@
               <w:lang w:eastAsia="hr-HR"/>
             </w:rPr>
           </w:pPr>
-          <w:hyperlink w:anchor="_Toc263238409" w:history="1">
+          <w:hyperlink w:anchor="_Toc263932710" w:history="1">
             <w:r>
               <w:rPr>
                 <w:rStyle w:val="Hyperlink"/>
@@ -3441,7 +3441,7 @@
                 <w:noProof/>
                 <w:webHidden/>
               </w:rPr>
-              <w:instrText xml:space="preserve"> PAGEREF _Toc263238409 \h </w:instrText>
+              <w:instrText xml:space="preserve"> PAGEREF _Toc263932710 \h </w:instrText>
             </w:r>
             <w:r>
               <w:rPr>
@@ -3486,7 +3486,7 @@
               <w:lang w:eastAsia="hr-HR"/>
             </w:rPr>
           </w:pPr>
-          <w:hyperlink w:anchor="_Toc263238410" w:history="1">
+          <w:hyperlink w:anchor="_Toc263932711" w:history="1">
             <w:r>
               <w:rPr>
                 <w:rStyle w:val="Hyperlink"/>
@@ -3529,7 +3529,7 @@
                 <w:noProof/>
                 <w:webHidden/>
               </w:rPr>
-              <w:instrText xml:space="preserve"> PAGEREF _Toc263238410 \h </w:instrText>
+              <w:instrText xml:space="preserve"> PAGEREF _Toc263932711 \h </w:instrText>
             </w:r>
             <w:r>
               <w:rPr>
@@ -3574,7 +3574,7 @@
               <w:lang w:eastAsia="hr-HR"/>
             </w:rPr>
           </w:pPr>
-          <w:hyperlink w:anchor="_Toc263238411" w:history="1">
+          <w:hyperlink w:anchor="_Toc263932712" w:history="1">
             <w:r>
               <w:rPr>
                 <w:rStyle w:val="Hyperlink"/>
@@ -3617,7 +3617,7 @@
                 <w:noProof/>
                 <w:webHidden/>
               </w:rPr>
-              <w:instrText xml:space="preserve"> PAGEREF _Toc263238411 \h </w:instrText>
+              <w:instrText xml:space="preserve"> PAGEREF _Toc263932712 \h </w:instrText>
             </w:r>
             <w:r>
               <w:rPr>
@@ -3662,7 +3662,7 @@
               <w:lang w:eastAsia="hr-HR"/>
             </w:rPr>
           </w:pPr>
-          <w:hyperlink w:anchor="_Toc263238412" w:history="1">
+          <w:hyperlink w:anchor="_Toc263932713" w:history="1">
             <w:r>
               <w:rPr>
                 <w:rStyle w:val="Hyperlink"/>
@@ -3705,7 +3705,7 @@
                 <w:noProof/>
                 <w:webHidden/>
               </w:rPr>
-              <w:instrText xml:space="preserve"> PAGEREF _Toc263238412 \h </w:instrText>
+              <w:instrText xml:space="preserve"> PAGEREF _Toc263932713 \h </w:instrText>
             </w:r>
             <w:r>
               <w:rPr>
@@ -3750,7 +3750,7 @@
               <w:lang w:eastAsia="hr-HR"/>
             </w:rPr>
           </w:pPr>
-          <w:hyperlink w:anchor="_Toc263238413" w:history="1">
+          <w:hyperlink w:anchor="_Toc263932714" w:history="1">
             <w:r>
               <w:rPr>
                 <w:rStyle w:val="Hyperlink"/>
@@ -3772,7 +3772,7 @@
                 <w:rStyle w:val="Hyperlink"/>
                 <w:noProof/>
               </w:rPr>
-              <w:t>Jezgrica u OpenCL-u</w:t>
+              <w:t>Arhitektura GPGPU</w:t>
             </w:r>
             <w:r>
               <w:rPr>
@@ -3793,7 +3793,7 @@
                 <w:noProof/>
                 <w:webHidden/>
               </w:rPr>
-              <w:instrText xml:space="preserve"> PAGEREF _Toc263238413 \h </w:instrText>
+              <w:instrText xml:space="preserve"> PAGEREF _Toc263932714 \h </w:instrText>
             </w:r>
             <w:r>
               <w:rPr>
@@ -3813,7 +3813,7 @@
                 <w:noProof/>
                 <w:webHidden/>
               </w:rPr>
-              <w:t>39</w:t>
+              <w:t>37</w:t>
             </w:r>
             <w:r>
               <w:rPr>
@@ -3838,7 +3838,7 @@
               <w:lang w:eastAsia="hr-HR"/>
             </w:rPr>
           </w:pPr>
-          <w:hyperlink w:anchor="_Toc263238414" w:history="1">
+          <w:hyperlink w:anchor="_Toc263932715" w:history="1">
             <w:r>
               <w:rPr>
                 <w:rStyle w:val="Hyperlink"/>
@@ -3860,6 +3860,94 @@
                 <w:rStyle w:val="Hyperlink"/>
                 <w:noProof/>
               </w:rPr>
+              <w:t>Jezgrica u OpenCL-u</w:t>
+            </w:r>
+            <w:r>
+              <w:rPr>
+                <w:noProof/>
+                <w:webHidden/>
+              </w:rPr>
+              <w:tab/>
+            </w:r>
+            <w:r>
+              <w:rPr>
+                <w:noProof/>
+                <w:webHidden/>
+              </w:rPr>
+              <w:fldChar w:fldCharType="begin"/>
+            </w:r>
+            <w:r>
+              <w:rPr>
+                <w:noProof/>
+                <w:webHidden/>
+              </w:rPr>
+              <w:instrText xml:space="preserve"> PAGEREF _Toc263932715 \h </w:instrText>
+            </w:r>
+            <w:r>
+              <w:rPr>
+                <w:noProof/>
+                <w:webHidden/>
+              </w:rPr>
+            </w:r>
+            <w:r>
+              <w:rPr>
+                <w:noProof/>
+                <w:webHidden/>
+              </w:rPr>
+              <w:fldChar w:fldCharType="separate"/>
+            </w:r>
+            <w:r>
+              <w:rPr>
+                <w:noProof/>
+                <w:webHidden/>
+              </w:rPr>
+              <w:t>39</w:t>
+            </w:r>
+            <w:r>
+              <w:rPr>
+                <w:noProof/>
+                <w:webHidden/>
+              </w:rPr>
+              <w:fldChar w:fldCharType="end"/>
+            </w:r>
+          </w:hyperlink>
+        </w:p>
+        <w:p>
+          <w:pPr>
+            <w:pStyle w:val="TOC3"/>
+            <w:tabs>
+              <w:tab w:val="left" w:pos="1320"/>
+              <w:tab w:val="right" w:leader="dot" w:pos="8210"/>
+            </w:tabs>
+            <w:rPr>
+              <w:rFonts w:asciiTheme="minorHAnsi" w:eastAsiaTheme="minorEastAsia" w:hAnsiTheme="minorHAnsi" w:cstheme="minorBidi"/>
+              <w:noProof/>
+              <w:sz w:val="22"/>
+              <w:lang w:eastAsia="hr-HR"/>
+            </w:rPr>
+          </w:pPr>
+          <w:hyperlink w:anchor="_Toc263932716" w:history="1">
+            <w:r>
+              <w:rPr>
+                <w:rStyle w:val="Hyperlink"/>
+                <w:noProof/>
+              </w:rPr>
+              <w:t>5.2.3</w:t>
+            </w:r>
+            <w:r>
+              <w:rPr>
+                <w:rFonts w:asciiTheme="minorHAnsi" w:eastAsiaTheme="minorEastAsia" w:hAnsiTheme="minorHAnsi" w:cstheme="minorBidi"/>
+                <w:noProof/>
+                <w:sz w:val="22"/>
+                <w:lang w:eastAsia="hr-HR"/>
+              </w:rPr>
+              <w:tab/>
+            </w:r>
+            <w:r>
+              <w:rPr>
+                <w:rStyle w:val="Hyperlink"/>
+                <w:noProof/>
+              </w:rPr>
               <w:t>Postupak izvođenja programa korištenjem OpenCL-a</w:t>
             </w:r>
             <w:r>
@@ -3881,7 +3969,7 @@
                 <w:noProof/>
                 <w:webHidden/>
               </w:rPr>
-              <w:instrText xml:space="preserve"> PAGEREF _Toc263238414 \h </w:instrText>
+              <w:instrText xml:space="preserve"> PAGEREF _Toc263932716 \h </w:instrText>
             </w:r>
             <w:r>
               <w:rPr>
@@ -3926,7 +4014,7 @@
               <w:lang w:eastAsia="hr-HR"/>
             </w:rPr>
           </w:pPr>
-          <w:hyperlink w:anchor="_Toc263238415" w:history="1">
+          <w:hyperlink w:anchor="_Toc263932717" w:history="1">
             <w:r>
               <w:rPr>
                 <w:rStyle w:val="Hyperlink"/>
@@ -3948,7 +4036,7 @@
                 <w:rStyle w:val="Hyperlink"/>
                 <w:noProof/>
               </w:rPr>
-              <w:t>Iskoristivost paralelne arhitekture GPGPU za ubrzanje unutarslikovnog predviđanja</w:t>
+              <w:t>Iskoristivost paralelne arhitekture GPGPU za ubrzanje unutarslikovnoga predviđanja</w:t>
             </w:r>
             <w:r>
               <w:rPr>
@@ -3969,7 +4057,7 @@
                 <w:noProof/>
                 <w:webHidden/>
               </w:rPr>
-              <w:instrText xml:space="preserve"> PAGEREF _Toc263238415 \h </w:instrText>
+              <w:instrText xml:space="preserve"> PAGEREF _Toc263932717 \h </w:instrText>
             </w:r>
             <w:r>
               <w:rPr>
@@ -4014,7 +4102,7 @@
               <w:lang w:eastAsia="hr-HR"/>
             </w:rPr>
           </w:pPr>
-          <w:hyperlink w:anchor="_Toc263238416" w:history="1">
+          <w:hyperlink w:anchor="_Toc263932718" w:history="1">
             <w:r>
               <w:rPr>
                 <w:rStyle w:val="Hyperlink"/>
@@ -4057,7 +4145,7 @@
                 <w:noProof/>
                 <w:webHidden/>
               </w:rPr>
-              <w:instrText xml:space="preserve"> PAGEREF _Toc263238416 \h </w:instrText>
+              <w:instrText xml:space="preserve"> PAGEREF _Toc263932718 \h </w:instrText>
             </w:r>
             <w:r>
               <w:rPr>
@@ -4102,7 +4190,7 @@
               <w:lang w:eastAsia="hr-HR"/>
             </w:rPr>
           </w:pPr>
-          <w:hyperlink w:anchor="_Toc263238417" w:history="1">
+          <w:hyperlink w:anchor="_Toc263932719" w:history="1">
             <w:r>
               <w:rPr>
                 <w:rStyle w:val="Hyperlink"/>
@@ -4145,7 +4233,7 @@
                 <w:noProof/>
                 <w:webHidden/>
               </w:rPr>
-              <w:instrText xml:space="preserve"> PAGEREF _Toc263238417 \h </w:instrText>
+              <w:instrText xml:space="preserve"> PAGEREF _Toc263932719 \h </w:instrText>
             </w:r>
             <w:r>
               <w:rPr>
@@ -4166,6 +4254,94 @@
                 <w:webHidden/>
               </w:rPr>
               <w:t>43</w:t>
+            </w:r>
+            <w:r>
+              <w:rPr>
+                <w:noProof/>
+                <w:webHidden/>
+              </w:rPr>
+              <w:fldChar w:fldCharType="end"/>
+            </w:r>
+          </w:hyperlink>
+        </w:p>
+        <w:p>
+          <w:pPr>
+            <w:pStyle w:val="TOC3"/>
+            <w:tabs>
+              <w:tab w:val="left" w:pos="1320"/>
+              <w:tab w:val="right" w:leader="dot" w:pos="8210"/>
+            </w:tabs>
+            <w:rPr>
+              <w:rFonts w:asciiTheme="minorHAnsi" w:eastAsiaTheme="minorEastAsia" w:hAnsiTheme="minorHAnsi" w:cstheme="minorBidi"/>
+              <w:noProof/>
+              <w:sz w:val="22"/>
+              <w:lang w:eastAsia="hr-HR"/>
+            </w:rPr>
+          </w:pPr>
+          <w:hyperlink w:anchor="_Toc263932720" w:history="1">
+            <w:r>
+              <w:rPr>
+                <w:rStyle w:val="Hyperlink"/>
+                <w:noProof/>
+              </w:rPr>
+              <w:t>6.2.1</w:t>
+            </w:r>
+            <w:r>
+              <w:rPr>
+                <w:rFonts w:asciiTheme="minorHAnsi" w:eastAsiaTheme="minorEastAsia" w:hAnsiTheme="minorHAnsi" w:cstheme="minorBidi"/>
+                <w:noProof/>
+                <w:sz w:val="22"/>
+                <w:lang w:eastAsia="hr-HR"/>
+              </w:rPr>
+              <w:tab/>
+            </w:r>
+            <w:r>
+              <w:rPr>
+                <w:rStyle w:val="Hyperlink"/>
+                <w:noProof/>
+              </w:rPr>
+              <w:t>Ispitivanje učinkovitosti paralelnoga rješenja</w:t>
+            </w:r>
+            <w:r>
+              <w:rPr>
+                <w:noProof/>
+                <w:webHidden/>
+              </w:rPr>
+              <w:tab/>
+            </w:r>
+            <w:r>
+              <w:rPr>
+                <w:noProof/>
+                <w:webHidden/>
+              </w:rPr>
+              <w:fldChar w:fldCharType="begin"/>
+            </w:r>
+            <w:r>
+              <w:rPr>
+                <w:noProof/>
+                <w:webHidden/>
+              </w:rPr>
+              <w:instrText xml:space="preserve"> PAGEREF _Toc263932720 \h </w:instrText>
+            </w:r>
+            <w:r>
+              <w:rPr>
+                <w:noProof/>
+                <w:webHidden/>
+              </w:rPr>
+            </w:r>
+            <w:r>
+              <w:rPr>
+                <w:noProof/>
+                <w:webHidden/>
+              </w:rPr>
+              <w:fldChar w:fldCharType="separate"/>
+            </w:r>
+            <w:r>
+              <w:rPr>
+                <w:noProof/>
+                <w:webHidden/>
+              </w:rPr>
+              <w:t>48</w:t>
             </w:r>
             <w:r>
               <w:rPr>
@@ -4190,7 +4366,7 @@
               <w:lang w:eastAsia="hr-HR"/>
             </w:rPr>
           </w:pPr>
-          <w:hyperlink w:anchor="_Toc263238418" w:history="1">
+          <w:hyperlink w:anchor="_Toc263932721" w:history="1">
             <w:r>
               <w:rPr>
                 <w:rStyle w:val="Hyperlink"/>
@@ -4233,7 +4409,7 @@
                 <w:noProof/>
                 <w:webHidden/>
               </w:rPr>
-              <w:instrText xml:space="preserve"> PAGEREF _Toc263238418 \h </w:instrText>
+              <w:instrText xml:space="preserve"> PAGEREF _Toc263932721 \h </w:instrText>
             </w:r>
             <w:r>
               <w:rPr>
@@ -4278,7 +4454,7 @@
               <w:lang w:eastAsia="hr-HR"/>
             </w:rPr>
           </w:pPr>
-          <w:hyperlink w:anchor="_Toc263238419" w:history="1">
+          <w:hyperlink w:anchor="_Toc263932722" w:history="1">
             <w:r>
               <w:rPr>
                 <w:rStyle w:val="Hyperlink"/>
@@ -4321,7 +4497,7 @@
                 <w:noProof/>
                 <w:webHidden/>
               </w:rPr>
-              <w:instrText xml:space="preserve"> PAGEREF _Toc263238419 \h </w:instrText>
+              <w:instrText xml:space="preserve"> PAGEREF _Toc263932722 \h </w:instrText>
             </w:r>
             <w:r>
               <w:rPr>
@@ -4378,7 +4554,7 @@
       <w:pPr>
         <w:pStyle w:val="Heading1"/>
       </w:pPr>
-      <w:bookmarkStart w:id="0" w:name="_Toc263238375"/>
+      <w:bookmarkStart w:id="0" w:name="_Toc263932676"/>
       <w:r>
         <w:lastRenderedPageBreak/>
         <w:t>Uvod</w:t>
@@ -4465,7 +4641,132 @@
         <w:rPr>
           <w:noProof/>
         </w:rPr>
-        <w:t>Format datoteke H.264 prilagođen je mrežnome prijenosu, budući da je jedan od razloga nastajanja ove norme razvoj digitalne televizije. Postoje i druga područja primjene u usponu od kojih valja istaknuti televizijski program visoke de</w:t>
+        <w:t>Format datoteke H.264 prilagođen je mrežnome prijenosu, budući da je jedan od razloga nastajanja ove norme razvoj digitalne televizije. Postoje i druga područja primjene u usponu od kojih valja istaknuti televizijski program visoke definicije (HDTV) i medijske sadržaje na razmjerno novim prijenosnim medijima Blu-Ray i HDDVD.</w:t>
+      </w:r>
+    </w:p>
+    <w:p>
+      <w:pPr>
+        <w:ind w:firstLine="284"/>
+        <w:rPr>
+          <w:noProof/>
+        </w:rPr>
+      </w:pPr>
+      <w:r>
+        <w:rPr>
+          <w:noProof/>
+        </w:rPr>
+        <w:t xml:space="preserve">Grafički procesori (GPU) proteklih su se godina razvijali strahovitom brzinom. Taj je razvoj znatno potaknut rastom zahtjeva za procesnom moći </w:t>
+      </w:r>
+      <w:r>
+        <w:rPr>
+          <w:noProof/>
+        </w:rPr>
+        <w:t>za</w:t>
+      </w:r>
+      <w:r>
+        <w:rPr>
+          <w:noProof/>
+        </w:rPr>
+        <w:t xml:space="preserve"> obradb</w:t>
+      </w:r>
+      <w:r>
+        <w:rPr>
+          <w:noProof/>
+        </w:rPr>
+        <w:t>u</w:t>
+      </w:r>
+      <w:r>
+        <w:rPr>
+          <w:noProof/>
+        </w:rPr>
+        <w:t xml:space="preserve"> grafičkih podataka uslijed naglog rasta tržišta filmske i zabavne industrije u ovome području. Sve je više zahtjevnih video-igara i animiranih filmova</w:t>
+      </w:r>
+      <w:r>
+        <w:rPr>
+          <w:noProof/>
+        </w:rPr>
+        <w:t>,</w:t>
+      </w:r>
+      <w:r>
+        <w:rPr>
+          <w:noProof/>
+        </w:rPr>
+        <w:t xml:space="preserve"> </w:t>
+      </w:r>
+      <w:r>
+        <w:rPr>
+          <w:noProof/>
+        </w:rPr>
+        <w:t>a</w:t>
+      </w:r>
+      <w:r>
+        <w:rPr>
+          <w:noProof/>
+        </w:rPr>
+        <w:t xml:space="preserve"> osobito elemenata računalne grafike i animacije u igranim filmovima.</w:t>
+      </w:r>
+    </w:p>
+    <w:p>
+      <w:pPr>
+        <w:ind w:firstLine="284"/>
+        <w:rPr>
+          <w:noProof/>
+        </w:rPr>
+      </w:pPr>
+      <w:r>
+        <w:rPr>
+          <w:noProof/>
+        </w:rPr>
+        <w:t>Dok su se procesori opće namjene (CPU) razvijali u smjeru brzine radnog</w:t>
+      </w:r>
+      <w:r>
+        <w:rPr>
+          <w:noProof/>
+        </w:rPr>
+        <w:t>a</w:t>
+      </w:r>
+      <w:r>
+        <w:rPr>
+          <w:noProof/>
+        </w:rPr>
+        <w:t xml:space="preserve"> takta, koprocesorskih proširenja i udvostručivanju</w:t>
+      </w:r>
+      <w:r>
+        <w:rPr>
+          <w:noProof/>
+        </w:rPr>
+        <w:t xml:space="preserve"> ili četverostručivanju jezgara, </w:t>
+      </w:r>
+      <w:r>
+        <w:rPr>
+          <w:noProof/>
+        </w:rPr>
+        <w:t>grafički su se procesori razvijali u smjeru masovne paralelizacije i podatkovne propusnosti.</w:t>
+      </w:r>
+    </w:p>
+    <w:p>
+      <w:pPr>
+        <w:rPr>
+          <w:noProof/>
+        </w:rPr>
+      </w:pPr>
+      <w:r>
+        <w:rPr>
+          <w:noProof/>
+        </w:rPr>
+        <w:t xml:space="preserve">Nisu, međutim, samo grafički podatci pogodni za </w:t>
+      </w:r>
+      <w:r>
+        <w:rPr>
+          <w:noProof/>
+        </w:rPr>
+        <w:t>takav</w:t>
+      </w:r>
+      <w:r>
+        <w:rPr>
+          <w:noProof/>
+        </w:rPr>
+        <w:t xml:space="preserve"> visokoparalelni, sitno</w:t>
       </w:r>
       <w:r>
         <w:rPr>
@@ -4477,51 +4778,128 @@
         <w:rPr>
           <w:noProof/>
         </w:rPr>
-        <w:t>finicije (HDTV) i medijske sadržaje na razmjerno novim prijenosnim medijima Blu-Ray i HDDVD.</w:t>
-      </w:r>
-    </w:p>
-    <w:p>
-      <w:pPr>
-        <w:ind w:firstLine="284"/>
-        <w:rPr>
-          <w:noProof/>
-        </w:rPr>
-      </w:pPr>
-      <w:r>
-        <w:rPr>
-          <w:noProof/>
-        </w:rPr>
-        <w:t xml:space="preserve">Grafički procesori (GPU) proteklih su se godina razvijali strahovitom brzinom. Taj je razvoj znatno potaknut rastom zahtjeva za procesnom moći </w:t>
-      </w:r>
-      <w:r>
-        <w:rPr>
-          <w:noProof/>
-        </w:rPr>
-        <w:t>za</w:t>
-      </w:r>
-      <w:r>
-        <w:rPr>
-          <w:noProof/>
-        </w:rPr>
-        <w:t xml:space="preserve"> obradb</w:t>
-      </w:r>
-      <w:r>
-        <w:rPr>
-          <w:noProof/>
-        </w:rPr>
-        <w:t>u</w:t>
-      </w:r>
-      <w:r>
-        <w:rPr>
-          <w:noProof/>
-        </w:rPr>
-        <w:t xml:space="preserve"> grafičkih podataka uslijed naglog rasta tržišta filmske i zabavne industrije u ovome području. Sve je više zahtjevnih video-igara i animiranih filmova</w:t>
-      </w:r>
-      <w:r>
-        <w:rPr>
-          <w:noProof/>
-        </w:rPr>
-        <w:t>,</w:t>
+        <w:t>zrnati</w:t>
+      </w:r>
+      <w:r>
+        <w:rPr>
+          <w:rStyle w:val="FootnoteReference"/>
+          <w:noProof/>
+        </w:rPr>
+        <w:footnoteReference w:id="2"/>
+      </w:r>
+      <w:r>
+        <w:rPr>
+          <w:noProof/>
+        </w:rPr>
+        <w:t xml:space="preserve"> način obradbe</w:t>
+      </w:r>
+      <w:r>
+        <w:rPr>
+          <w:noProof/>
+        </w:rPr>
+        <w:t xml:space="preserve"> kakvu pružaju grafičke kartice</w:t>
+      </w:r>
+      <w:r>
+        <w:rPr>
+          <w:noProof/>
+        </w:rPr>
+        <w:t>. Dapače, pokazalo se da postoje vrlo raznolike primjene u svim znanstvenim područjima, npr. u modeli</w:t>
+      </w:r>
+      <w:r>
+        <w:rPr>
+          <w:noProof/>
+        </w:rPr>
+        <w:t>-</w:t>
+      </w:r>
+      <w:r>
+        <w:rPr>
+          <w:noProof/>
+        </w:rPr>
+        <w:t xml:space="preserve">ranju molekula, simulacijama za vremensku prognozu, kvantnoj mehanici, kriptografiji, kompresiji slike i </w:t>
+      </w:r>
+      <w:r>
+        <w:rPr>
+          <w:b/>
+          <w:noProof/>
+        </w:rPr>
+        <w:t>videa</w:t>
+      </w:r>
+      <w:r>
+        <w:rPr>
+          <w:noProof/>
+        </w:rPr>
+        <w:t xml:space="preserve">, itd. </w:t>
+      </w:r>
+      <w:r>
+        <w:rPr>
+          <w:noProof/>
+        </w:rPr>
+        <w:t>Prije nekoliko godina</w:t>
+      </w:r>
+      <w:r>
+        <w:rPr>
+          <w:noProof/>
+        </w:rPr>
+        <w:t xml:space="preserve"> se stoga pojavio pojam </w:t>
+      </w:r>
+      <w:r>
+        <w:rPr>
+          <w:i/>
+          <w:noProof/>
+        </w:rPr>
+        <w:t>grafički procesor opće namjene</w:t>
+      </w:r>
+      <w:r>
+        <w:rPr>
+          <w:noProof/>
+        </w:rPr>
+        <w:t xml:space="preserve"> (engl. </w:t>
+      </w:r>
+      <w:r>
+        <w:rPr>
+          <w:i/>
+          <w:noProof/>
+        </w:rPr>
+        <w:t xml:space="preserve">general purpose graphics processing </w:t>
+      </w:r>
+      <w:r>
+        <w:rPr>
+          <w:i/>
+          <w:noProof/>
+        </w:rPr>
+        <w:lastRenderedPageBreak/>
+        <w:t>unit</w:t>
+      </w:r>
+      <w:r>
+        <w:rPr>
+          <w:i/>
+          <w:noProof/>
+        </w:rPr>
+        <w:t xml:space="preserve"> – GPGPU</w:t>
+      </w:r>
+      <w:r>
+        <w:rPr>
+          <w:noProof/>
+        </w:rPr>
+        <w:t xml:space="preserve">), </w:t>
+      </w:r>
+      <w:r>
+        <w:rPr>
+          <w:noProof/>
+        </w:rPr>
+        <w:t>zbog čega</w:t>
+      </w:r>
+      <w:r>
+        <w:rPr>
+          <w:noProof/>
+        </w:rPr>
+        <w:t xml:space="preserve"> su proizvođači grafičkih kartica ubrzo počeli razvijati sučelja i programske jezike (proširenja jezika C) za pristup kad</w:t>
+      </w:r>
+      <w:r>
+        <w:rPr>
+          <w:noProof/>
+        </w:rPr>
+        <w:t>rovima GPGPU.</w:t>
       </w:r>
       <w:r>
         <w:rPr>
@@ -4533,197 +4911,71 @@
         <w:rPr>
           <w:noProof/>
         </w:rPr>
+        <w:t xml:space="preserve">U proteklih </w:t>
+      </w:r>
+      <w:r>
+        <w:rPr>
+          <w:noProof/>
+        </w:rPr>
+        <w:t xml:space="preserve">je </w:t>
+      </w:r>
+      <w:r>
+        <w:rPr>
+          <w:noProof/>
+        </w:rPr>
+        <w:t xml:space="preserve">godinu dana, </w:t>
+      </w:r>
+      <w:r>
+        <w:rPr>
+          <w:noProof/>
+        </w:rPr>
+        <w:t>suradnjom tvrtk</w:t>
+      </w:r>
+      <w:r>
+        <w:t>ā</w:t>
+      </w:r>
+      <w:r>
+        <w:rPr>
+          <w:noProof/>
+        </w:rPr>
+        <w:t xml:space="preserve"> Apple, AMD, IBM, Intel i Nvidia,</w:t>
+      </w:r>
+      <w:r>
+        <w:rPr>
+          <w:noProof/>
+        </w:rPr>
+        <w:t xml:space="preserve"> dovršen razvoj prve verzije specifikacije </w:t>
+      </w:r>
+      <w:r>
+        <w:rPr>
+          <w:noProof/>
+        </w:rPr>
+        <w:t>jednog</w:t>
+      </w:r>
+      <w:r>
+        <w:rPr>
+          <w:noProof/>
+        </w:rPr>
         <w:t>a</w:t>
       </w:r>
       <w:r>
         <w:rPr>
           <w:noProof/>
         </w:rPr>
-        <w:t xml:space="preserve"> osobito elemenata računalne grafike i animacije u igranim filmovima.</w:t>
-      </w:r>
-    </w:p>
-    <w:p>
-      <w:pPr>
-        <w:ind w:firstLine="284"/>
-        <w:rPr>
-          <w:noProof/>
-        </w:rPr>
-      </w:pPr>
-      <w:r>
-        <w:rPr>
-          <w:noProof/>
-        </w:rPr>
-        <w:t>Dok su se procesori opće namjene (CPU) razvijali u smjeru brzine radnog</w:t>
-      </w:r>
-      <w:r>
-        <w:rPr>
-          <w:noProof/>
-        </w:rPr>
-        <w:t>a</w:t>
-      </w:r>
-      <w:r>
-        <w:rPr>
-          <w:noProof/>
-        </w:rPr>
-        <w:t xml:space="preserve"> takta, koprocesorskih proširenja i udvostručivanju</w:t>
-      </w:r>
-      <w:r>
-        <w:rPr>
-          <w:noProof/>
-        </w:rPr>
-        <w:t xml:space="preserve"> ili četverostručivanju jezgara, </w:t>
-      </w:r>
-      <w:r>
-        <w:rPr>
-          <w:noProof/>
-        </w:rPr>
-        <w:t>grafički su se procesori razvijali u smjeru masovne paralelizacije i podatkovne propusnosti.</w:t>
-      </w:r>
-    </w:p>
-    <w:p>
-      <w:pPr>
-        <w:rPr>
-          <w:noProof/>
-        </w:rPr>
-      </w:pPr>
-      <w:r>
-        <w:rPr>
-          <w:noProof/>
-        </w:rPr>
-        <w:t xml:space="preserve">Nisu, međutim, samo grafički podatci pogodni za </w:t>
-      </w:r>
-      <w:r>
-        <w:rPr>
-          <w:noProof/>
-        </w:rPr>
-        <w:t>takav</w:t>
-      </w:r>
-      <w:r>
-        <w:rPr>
-          <w:noProof/>
-        </w:rPr>
-        <w:t xml:space="preserve"> visokoparalelni, sitno</w:t>
-      </w:r>
-      <w:r>
-        <w:rPr>
-          <w:noProof/>
-        </w:rPr>
-        <w:t>-</w:t>
-      </w:r>
-      <w:r>
-        <w:rPr>
-          <w:noProof/>
-        </w:rPr>
-        <w:t>zrnati</w:t>
-      </w:r>
-      <w:r>
-        <w:rPr>
-          <w:rStyle w:val="FootnoteReference"/>
-          <w:noProof/>
-        </w:rPr>
-        <w:footnoteReference w:id="2"/>
-      </w:r>
-      <w:r>
-        <w:rPr>
-          <w:noProof/>
-        </w:rPr>
-        <w:t xml:space="preserve"> način obradbe</w:t>
-      </w:r>
-      <w:r>
-        <w:rPr>
-          <w:noProof/>
-        </w:rPr>
-        <w:t xml:space="preserve"> kakvu pružaju grafičke kartice</w:t>
-      </w:r>
-      <w:r>
-        <w:rPr>
-          <w:noProof/>
-        </w:rPr>
-        <w:t>. Dapače, pokazalo se da postoje vrlo raznolike primjene u svim znanstvenim područjima, npr. u modeli</w:t>
-      </w:r>
-      <w:r>
-        <w:rPr>
-          <w:noProof/>
-        </w:rPr>
-        <w:t>-</w:t>
-      </w:r>
-      <w:r>
-        <w:rPr>
-          <w:noProof/>
-        </w:rPr>
-        <w:t xml:space="preserve">ranju molekula, simulacijama za vremensku prognozu, kvantnoj mehanici, kriptografiji, kompresiji slike i </w:t>
+        <w:t xml:space="preserve"> takvog </w:t>
+      </w:r>
+      <w:r>
+        <w:rPr>
+          <w:noProof/>
+        </w:rPr>
+        <w:t xml:space="preserve">jezika </w:t>
       </w:r>
       <w:r>
         <w:rPr>
           <w:b/>
           <w:noProof/>
         </w:rPr>
-        <w:t>videa</w:t>
-      </w:r>
-      <w:r>
-        <w:rPr>
-          <w:noProof/>
-        </w:rPr>
-        <w:t xml:space="preserve">, itd. Početkom ovoga stoljeća se stoga pojavio pojam </w:t>
-      </w:r>
-      <w:r>
-        <w:rPr>
-          <w:i/>
-          <w:noProof/>
-        </w:rPr>
-        <w:t>grafički procesor opće namjene</w:t>
-      </w:r>
-      <w:r>
-        <w:rPr>
-          <w:noProof/>
-        </w:rPr>
-        <w:t xml:space="preserve"> (engl. </w:t>
-      </w:r>
-      <w:r>
-        <w:rPr>
-          <w:i/>
-          <w:noProof/>
-        </w:rPr>
-        <w:t xml:space="preserve">general purpose graphics </w:t>
-      </w:r>
-      <w:r>
-        <w:rPr>
-          <w:i/>
-          <w:noProof/>
-        </w:rPr>
-        <w:lastRenderedPageBreak/>
-        <w:t>processing unit</w:t>
-      </w:r>
-      <w:r>
-        <w:rPr>
-          <w:i/>
-          <w:noProof/>
-        </w:rPr>
-        <w:t xml:space="preserve"> – GPGPU</w:t>
-      </w:r>
-      <w:r>
-        <w:rPr>
-          <w:noProof/>
-        </w:rPr>
-        <w:t xml:space="preserve">), </w:t>
-      </w:r>
-      <w:r>
-        <w:rPr>
-          <w:noProof/>
-        </w:rPr>
-        <w:t>zbog čega</w:t>
-      </w:r>
-      <w:r>
-        <w:rPr>
-          <w:noProof/>
-        </w:rPr>
-        <w:t xml:space="preserve"> su proizvođači grafičkih kartica ubrzo počeli razvijati sučelja i programske jezike (proširenja jezika C) za pristup kad</w:t>
-      </w:r>
-      <w:r>
-        <w:rPr>
-          <w:noProof/>
-        </w:rPr>
-        <w:t>rovima GPGPU.</w:t>
+        <w:t>neovisnog o proizvođaču sklopovlja</w:t>
       </w:r>
       <w:r>
         <w:rPr>
@@ -4735,71 +4987,33 @@
         <w:rPr>
           <w:noProof/>
         </w:rPr>
-        <w:t xml:space="preserve">U proteklih </w:t>
-      </w:r>
-      <w:r>
-        <w:rPr>
-          <w:noProof/>
-        </w:rPr>
-        <w:t xml:space="preserve">je </w:t>
-      </w:r>
-      <w:r>
-        <w:rPr>
-          <w:noProof/>
-        </w:rPr>
-        <w:t xml:space="preserve">godinu dana, </w:t>
-      </w:r>
-      <w:r>
-        <w:rPr>
-          <w:noProof/>
-        </w:rPr>
-        <w:t>suradnjom tvrtk</w:t>
-      </w:r>
-      <w:r>
-        <w:t>ā</w:t>
-      </w:r>
-      <w:r>
-        <w:rPr>
-          <w:noProof/>
-        </w:rPr>
-        <w:t xml:space="preserve"> Apple, AMD, IBM, Intel i Nvidia,</w:t>
-      </w:r>
-      <w:r>
-        <w:rPr>
-          <w:noProof/>
-        </w:rPr>
-        <w:t xml:space="preserve"> dovršen razvoj prve verzije specifikacije </w:t>
-      </w:r>
-      <w:r>
-        <w:rPr>
-          <w:noProof/>
-        </w:rPr>
-        <w:t>jednog</w:t>
-      </w:r>
-      <w:r>
-        <w:rPr>
-          <w:noProof/>
-        </w:rPr>
-        <w:t>a</w:t>
-      </w:r>
-      <w:r>
-        <w:rPr>
-          <w:noProof/>
-        </w:rPr>
-        <w:t xml:space="preserve"> takvog </w:t>
-      </w:r>
-      <w:r>
-        <w:rPr>
-          <w:noProof/>
-        </w:rPr>
-        <w:t xml:space="preserve">jezika </w:t>
-      </w:r>
-      <w:r>
-        <w:rPr>
-          <w:b/>
-          <w:noProof/>
-        </w:rPr>
-        <w:t>neovisnog o proizvođaču sklopovlja</w:t>
+        <w:t>–</w:t>
+      </w:r>
+      <w:r>
+        <w:rPr>
+          <w:noProof/>
+        </w:rPr>
+        <w:t xml:space="preserve"> OpenCL</w:t>
+      </w:r>
+      <w:r>
+        <w:rPr>
+          <w:noProof/>
+        </w:rPr>
+        <w:t>-a.</w:t>
+      </w:r>
+    </w:p>
+    <w:p>
+      <w:r>
+        <w:rPr>
+          <w:noProof/>
+        </w:rPr>
+        <w:t>Cilj je ovoga rada prikazati postup</w:t>
+      </w:r>
+      <w:r>
+        <w:rPr>
+          <w:noProof/>
+        </w:rPr>
+        <w:t>ak</w:t>
       </w:r>
       <w:r>
         <w:rPr>
@@ -4811,44 +5025,6 @@
         <w:rPr>
           <w:noProof/>
         </w:rPr>
-        <w:t>–</w:t>
-      </w:r>
-      <w:r>
-        <w:rPr>
-          <w:noProof/>
-        </w:rPr>
-        <w:t xml:space="preserve"> OpenCL</w:t>
-      </w:r>
-      <w:r>
-        <w:rPr>
-          <w:noProof/>
-        </w:rPr>
-        <w:t>-a.</w:t>
-      </w:r>
-    </w:p>
-    <w:p>
-      <w:r>
-        <w:rPr>
-          <w:noProof/>
-        </w:rPr>
-        <w:t>Cilj je ovoga rada prikazati postup</w:t>
-      </w:r>
-      <w:r>
-        <w:rPr>
-          <w:noProof/>
-        </w:rPr>
-        <w:t>ak</w:t>
-      </w:r>
-      <w:r>
-        <w:rPr>
-          <w:noProof/>
-        </w:rPr>
-        <w:t xml:space="preserve"> </w:t>
-      </w:r>
-      <w:r>
-        <w:rPr>
-          <w:noProof/>
-        </w:rPr>
         <w:t>unutarslikovnoga predviđanja, predložiti rješenje za dekoder i koder, te prikazati mogućnosti paralelizacije toga postupka s pomoću programskog sučelja OpenCL za izvedbu na grafičkim procesorima opće namjene.</w:t>
       </w:r>
     </w:p>
@@ -4859,7 +5035,7 @@
       <w:r>
         <w:br w:type="page"/>
       </w:r>
-      <w:bookmarkStart w:id="1" w:name="_Toc263238376"/>
+      <w:bookmarkStart w:id="1" w:name="_Toc263932677"/>
       <w:r>
         <w:lastRenderedPageBreak/>
         <w:t>Opći pregled n</w:t>
@@ -4880,13 +5056,16 @@
         <w:ind w:firstLine="284"/>
       </w:pPr>
       <w:r>
-        <w:t xml:space="preserve">Kao što </w:t>
-      </w:r>
-      <w:r>
-        <w:t>i njeno puno ime govori</w:t>
-      </w:r>
-      <w:r>
-        <w:t xml:space="preserve">, norma H.264 je proširenje norme MPEG-4 (zapravo ona jest deseti dio norme MPEG-4), no pruža znatna poboljšanja u vidu većeg sažimanja (kompresije) ili veće kakvoće za isti broj obrađenih bitova u sekundi R (engl. </w:t>
+        <w:t>No</w:t>
+      </w:r>
+      <w:r>
+        <w:t xml:space="preserve">rma H.264 je </w:t>
+      </w:r>
+      <w:r>
+        <w:t>dio</w:t>
+      </w:r>
+      <w:r>
+        <w:t xml:space="preserve"> norme MPEG-4, no pruža znatna poboljšanja u vidu većeg sažimanja (kompresije) ili veće kakvoće za isti broj obrađenih bitova u sekundi R (engl. </w:t>
       </w:r>
       <w:r>
         <w:rPr>
@@ -4895,7 +5074,13 @@
         <w:t>bit rate</w:t>
       </w:r>
       <w:r>
-        <w:t>).</w:t>
+        <w:t>)</w:t>
+      </w:r>
+      <w:r>
+        <w:t xml:space="preserve"> u odnosu na normu poznatu pod nazivom MPEG-4</w:t>
+      </w:r>
+      <w:r>
+        <w:t>.</w:t>
       </w:r>
     </w:p>
     <w:p>
@@ -4903,7 +5088,13 @@
         <w:ind w:firstLine="284"/>
       </w:pPr>
       <w:r>
-        <w:t xml:space="preserve">Prije nego što se upustimo u detalje blokova kodera i dekodera, valja razjasniti neke osnovne pojmove. Slike (engl. </w:t>
+        <w:t xml:space="preserve">Prije nego što se upustimo u detalje </w:t>
+      </w:r>
+      <w:r>
+        <w:t xml:space="preserve">opisa </w:t>
+      </w:r>
+      <w:r>
+        <w:t xml:space="preserve">blokova kodera i dekodera, valja razjasniti neke osnovne pojmove. Slike (engl. </w:t>
       </w:r>
       <w:r>
         <w:rPr>
@@ -4958,7 +5149,7 @@
       <w:pPr>
         <w:pStyle w:val="Heading2"/>
       </w:pPr>
-      <w:bookmarkStart w:id="2" w:name="_Toc263238377"/>
+      <w:bookmarkStart w:id="2" w:name="_Toc263932678"/>
       <w:bookmarkStart w:id="3" w:name="_Toc230347372"/>
       <w:r>
         <w:t>Koder H.264</w:t>
@@ -5102,8 +5293,11 @@
     </w:p>
     <w:p>
       <w:r>
+        <w:t xml:space="preserve">Kodiranje se vrši sliku po sliku, pri čemu se svaka slika dijeli na takozvane makroblokove dimenzija 16×16 piksela. Svaki se blok kodira unutarslikovnim </w:t>
+      </w:r>
+      <w:r>
         <w:lastRenderedPageBreak/>
-        <w:t>Kodiranje se vrši sliku po sliku, pri čemu se svaka slika dijeli na takozvane makroblokove dimenzija 16×16 piksela. Svaki se blok kodira unutarslikovnim (</w:t>
+        <w:t>(</w:t>
       </w:r>
       <w:r>
         <w:rPr>
@@ -5255,9 +5449,8 @@
       <w:pPr>
         <w:pStyle w:val="Heading2"/>
       </w:pPr>
-      <w:bookmarkStart w:id="6" w:name="_Toc263238378"/>
-      <w:r>
-        <w:lastRenderedPageBreak/>
+      <w:bookmarkStart w:id="6" w:name="_Toc263932679"/>
+      <w:r>
         <w:t xml:space="preserve">Dekoder </w:t>
       </w:r>
       <w:r>
@@ -5277,6 +5470,7 @@
           <w:noProof/>
           <w:lang w:eastAsia="hr-HR"/>
         </w:rPr>
+        <w:lastRenderedPageBreak/>
         <w:drawing>
           <wp:inline distT="0" distB="0" distL="0" distR="0">
             <wp:extent cx="5607685" cy="1274445"/>
@@ -5463,7 +5657,7 @@
       <w:r>
         <w:br w:type="page"/>
       </w:r>
-      <w:bookmarkStart w:id="7" w:name="_Toc263238379"/>
+      <w:bookmarkStart w:id="7" w:name="_Toc263932680"/>
       <w:r>
         <w:lastRenderedPageBreak/>
         <w:t>Izvedeni kodek</w:t>
@@ -5474,7 +5668,7 @@
       <w:pPr>
         <w:pStyle w:val="Heading2"/>
       </w:pPr>
-      <w:bookmarkStart w:id="8" w:name="_Toc263238380"/>
+      <w:bookmarkStart w:id="8" w:name="_Toc263932681"/>
       <w:r>
         <w:t>Početne napomene</w:t>
       </w:r>
@@ -5614,7 +5808,7 @@
       <w:pPr>
         <w:pStyle w:val="Heading2"/>
       </w:pPr>
-      <w:bookmarkStart w:id="9" w:name="_Toc263238381"/>
+      <w:bookmarkStart w:id="9" w:name="_Toc263932682"/>
       <w:r>
         <w:t>Postupci i ograničenja profila baseline</w:t>
       </w:r>
@@ -5625,7 +5819,7 @@
         <w:pStyle w:val="Heading3"/>
         <w:spacing w:before="0"/>
       </w:pPr>
-      <w:bookmarkStart w:id="10" w:name="_Toc263238382"/>
+      <w:bookmarkStart w:id="10" w:name="_Toc263932683"/>
       <w:r>
         <w:t>Entropijsko kodiranje</w:t>
       </w:r>
@@ -5682,7 +5876,7 @@
       <w:pPr>
         <w:pStyle w:val="Heading3"/>
       </w:pPr>
-      <w:bookmarkStart w:id="11" w:name="_Toc263238383"/>
+      <w:bookmarkStart w:id="11" w:name="_Toc263932684"/>
       <w:r>
         <w:t>Format uzorkovanja slike</w:t>
       </w:r>
@@ -5711,7 +5905,7 @@
       <w:pPr>
         <w:pStyle w:val="Heading3"/>
       </w:pPr>
-      <w:bookmarkStart w:id="12" w:name="_Toc263238384"/>
+      <w:bookmarkStart w:id="12" w:name="_Toc263932685"/>
       <w:r>
         <w:t>Tipovi slika</w:t>
       </w:r>
@@ -5732,7 +5926,7 @@
       <w:pPr>
         <w:pStyle w:val="Heading3"/>
       </w:pPr>
-      <w:bookmarkStart w:id="13" w:name="_Toc263238385"/>
+      <w:bookmarkStart w:id="13" w:name="_Toc263932686"/>
       <w:r>
         <w:t xml:space="preserve">Način </w:t>
       </w:r>
@@ -5792,7 +5986,7 @@
       <w:pPr>
         <w:pStyle w:val="Heading3"/>
       </w:pPr>
-      <w:bookmarkStart w:id="14" w:name="_Toc263238386"/>
+      <w:bookmarkStart w:id="14" w:name="_Toc263932687"/>
       <w:r>
         <w:t>Bitovna dubina uzoraka</w:t>
       </w:r>
@@ -5838,7 +6032,7 @@
       <w:pPr>
         <w:pStyle w:val="Heading3"/>
       </w:pPr>
-      <w:bookmarkStart w:id="15" w:name="_Toc263238387"/>
+      <w:bookmarkStart w:id="15" w:name="_Toc263932688"/>
       <w:r>
         <w:t>Težinsko predviđanje</w:t>
       </w:r>
@@ -5865,7 +6059,7 @@
       <w:pPr>
         <w:pStyle w:val="Heading3"/>
       </w:pPr>
-      <w:bookmarkStart w:id="16" w:name="_Toc263238388"/>
+      <w:bookmarkStart w:id="16" w:name="_Toc263932689"/>
       <w:r>
         <w:t xml:space="preserve">Podjela makroblokova u </w:t>
       </w:r>
@@ -5901,7 +6095,7 @@
       <w:r>
         <w:br w:type="page"/>
       </w:r>
-      <w:bookmarkStart w:id="17" w:name="_Toc263238389"/>
+      <w:bookmarkStart w:id="17" w:name="_Toc263932690"/>
       <w:r>
         <w:lastRenderedPageBreak/>
         <w:t xml:space="preserve">Detaljan </w:t>
@@ -6601,7 +6795,7 @@
       <w:pPr>
         <w:pStyle w:val="Heading3"/>
       </w:pPr>
-      <w:bookmarkStart w:id="18" w:name="_Toc263238390"/>
+      <w:bookmarkStart w:id="18" w:name="_Toc263932691"/>
       <w:r>
         <w:lastRenderedPageBreak/>
         <w:t>NAL jedinice</w:t>
@@ -8237,11 +8431,14 @@
       <w:pPr>
         <w:pStyle w:val="Heading3"/>
       </w:pPr>
-      <w:bookmarkStart w:id="19" w:name="_Toc263238391"/>
+      <w:bookmarkStart w:id="19" w:name="_Toc263932692"/>
       <w:r>
         <w:t>RBSP</w:t>
       </w:r>
       <w:bookmarkEnd w:id="19"/>
+      <w:r>
+        <w:t xml:space="preserve"> (sadržaj u obliku neobrađenog niza okteta)</w:t>
+      </w:r>
     </w:p>
     <w:p>
       <w:pPr>
@@ -8255,7 +8452,7 @@
       <w:pPr>
         <w:pStyle w:val="Heading3"/>
       </w:pPr>
-      <w:bookmarkStart w:id="20" w:name="_Toc263238392"/>
+      <w:bookmarkStart w:id="20" w:name="_Toc263932693"/>
       <w:r>
         <w:t>Skupovi parametara</w:t>
       </w:r>
@@ -8370,7 +8567,7 @@
       <w:pPr>
         <w:pStyle w:val="Heading3"/>
       </w:pPr>
-      <w:bookmarkStart w:id="21" w:name="_Toc263238393"/>
+      <w:bookmarkStart w:id="21" w:name="_Toc263932694"/>
       <w:r>
         <w:t>Odsječ</w:t>
       </w:r>
@@ -8434,7 +8631,7 @@
       <w:pPr>
         <w:pStyle w:val="Heading3"/>
       </w:pPr>
-      <w:bookmarkStart w:id="22" w:name="_Toc263238394"/>
+      <w:bookmarkStart w:id="22" w:name="_Toc263932695"/>
       <w:r>
         <w:t>Makroblok</w:t>
       </w:r>
@@ -8495,7 +8692,7 @@
       <w:pPr>
         <w:pStyle w:val="Heading2"/>
       </w:pPr>
-      <w:bookmarkStart w:id="23" w:name="_Toc263238395"/>
+      <w:bookmarkStart w:id="23" w:name="_Toc263932696"/>
       <w:r>
         <w:t>P</w:t>
       </w:r>
@@ -8520,7 +8717,7 @@
       <w:pPr>
         <w:pStyle w:val="Heading3"/>
       </w:pPr>
-      <w:bookmarkStart w:id="24" w:name="_Toc263238396"/>
+      <w:bookmarkStart w:id="24" w:name="_Toc263932697"/>
       <w:r>
         <w:t>CAVLC</w:t>
       </w:r>
@@ -8604,7 +8801,7 @@
       <w:pPr>
         <w:pStyle w:val="Heading3"/>
       </w:pPr>
-      <w:bookmarkStart w:id="25" w:name="_Toc263238397"/>
+      <w:bookmarkStart w:id="25" w:name="_Toc263932698"/>
       <w:r>
         <w:t>Unutarslikovno predviđanje (intra</w:t>
       </w:r>
@@ -8729,7 +8926,7 @@
       <w:pPr>
         <w:pStyle w:val="Heading3"/>
       </w:pPr>
-      <w:bookmarkStart w:id="26" w:name="_Toc263238398"/>
+      <w:bookmarkStart w:id="26" w:name="_Toc263932699"/>
       <w:r>
         <w:t>Međuslikovno predviđanje (inter-predikcija)</w:t>
       </w:r>
@@ -8821,7 +9018,7 @@
       <w:pPr>
         <w:pStyle w:val="Heading3"/>
       </w:pPr>
-      <w:bookmarkStart w:id="27" w:name="_Toc263238399"/>
+      <w:bookmarkStart w:id="27" w:name="_Toc263932700"/>
       <w:r>
         <w:t>Transformacija i kvantizacija</w:t>
       </w:r>
@@ -8935,7 +9132,7 @@
           <v:shape id="_x0000_i1026" type="#_x0000_t75" style="width:212.95pt;height:1in" o:ole="">
             <v:imagedata r:id="rId12" o:title=""/>
           </v:shape>
-          <o:OLEObject Type="Embed" ProgID="Equation.DSMT4" ShapeID="_x0000_i1026" DrawAspect="Content" ObjectID="_1337652217" r:id="rId13"/>
+          <o:OLEObject Type="Embed" ProgID="Equation.DSMT4" ShapeID="_x0000_i1026" DrawAspect="Content" ObjectID="_1338046108" r:id="rId13"/>
         </w:object>
       </w:r>
     </w:p>
@@ -9056,7 +9253,7 @@
       <w:pPr>
         <w:pStyle w:val="Heading3"/>
       </w:pPr>
-      <w:bookmarkStart w:id="30" w:name="_Toc263238400"/>
+      <w:bookmarkStart w:id="30" w:name="_Toc263932701"/>
       <w:r>
         <w:t>Način zapisa ostataka u Sintaksu</w:t>
       </w:r>
@@ -9300,7 +9497,7 @@
       <w:r>
         <w:br w:type="page"/>
       </w:r>
-      <w:bookmarkStart w:id="31" w:name="_Toc263238401"/>
+      <w:bookmarkStart w:id="31" w:name="_Toc263932702"/>
       <w:r>
         <w:lastRenderedPageBreak/>
         <w:t>Detaljan pregled izvedbe kode</w:t>
@@ -9379,7 +9576,7 @@
       <w:pPr>
         <w:pStyle w:val="Heading2"/>
       </w:pPr>
-      <w:bookmarkStart w:id="32" w:name="_Toc263238402"/>
+      <w:bookmarkStart w:id="32" w:name="_Toc263932703"/>
       <w:r>
         <w:t>Dekoder</w:t>
       </w:r>
@@ -9516,7 +9713,7 @@
       <w:pPr>
         <w:pStyle w:val="Heading3"/>
       </w:pPr>
-      <w:bookmarkStart w:id="33" w:name="_Toc263238403"/>
+      <w:bookmarkStart w:id="33" w:name="_Toc263932704"/>
       <w:r>
         <w:t>Predviđanje intra luma 16×16</w:t>
       </w:r>
@@ -9759,7 +9956,7 @@
       </w:r>
       <w:r>
         <w:pict>
-          <v:shape id="_x0000_i1027" type="#_x0000_t75" style="width:417.45pt;height:416.3pt">
+          <v:shape id="_x0000_i1027" type="#_x0000_t75" style="width:417.3pt;height:416.3pt">
             <v:imagedata croptop="-65520f" cropbottom="65520f"/>
           </v:shape>
         </w:pict>
@@ -10100,10 +10297,10 @@
           <w:position w:val="-32"/>
         </w:rPr>
         <w:object w:dxaOrig="6600" w:dyaOrig="760">
-          <v:shape id="_x0000_i1028" type="#_x0000_t75" style="width:329.75pt;height:37.55pt" o:ole="">
+          <v:shape id="_x0000_i1028" type="#_x0000_t75" style="width:329.6pt;height:37.5pt" o:ole="">
             <v:imagedata r:id="rId16" o:title=""/>
           </v:shape>
-          <o:OLEObject Type="Embed" ProgID="Equation.DSMT4" ShapeID="_x0000_i1028" DrawAspect="Content" ObjectID="_1337652218" r:id="rId17"/>
+          <o:OLEObject Type="Embed" ProgID="Equation.DSMT4" ShapeID="_x0000_i1028" DrawAspect="Content" ObjectID="_1338046109" r:id="rId17"/>
         </w:object>
       </w:r>
     </w:p>
@@ -10121,10 +10318,10 @@
           <w:position w:val="-32"/>
         </w:rPr>
         <w:object w:dxaOrig="5140" w:dyaOrig="760">
-          <v:shape id="_x0000_i1029" type="#_x0000_t75" style="width:256.6pt;height:37.55pt" o:ole="">
+          <v:shape id="_x0000_i1029" type="#_x0000_t75" style="width:256.55pt;height:37.5pt" o:ole="">
             <v:imagedata r:id="rId18" o:title=""/>
           </v:shape>
-          <o:OLEObject Type="Embed" ProgID="Equation.DSMT4" ShapeID="_x0000_i1029" DrawAspect="Content" ObjectID="_1337652219" r:id="rId19"/>
+          <o:OLEObject Type="Embed" ProgID="Equation.DSMT4" ShapeID="_x0000_i1029" DrawAspect="Content" ObjectID="_1338046110" r:id="rId19"/>
         </w:object>
       </w:r>
     </w:p>
@@ -10142,10 +10339,10 @@
           <w:position w:val="-30"/>
         </w:rPr>
         <w:object w:dxaOrig="5120" w:dyaOrig="720">
-          <v:shape id="_x0000_i1030" type="#_x0000_t75" style="width:255.45pt;height:36.4pt" o:ole="">
+          <v:shape id="_x0000_i1030" type="#_x0000_t75" style="width:255.55pt;height:36.5pt" o:ole="">
             <v:imagedata r:id="rId20" o:title=""/>
           </v:shape>
-          <o:OLEObject Type="Embed" ProgID="Equation.DSMT4" ShapeID="_x0000_i1030" DrawAspect="Content" ObjectID="_1337652220" r:id="rId21"/>
+          <o:OLEObject Type="Embed" ProgID="Equation.DSMT4" ShapeID="_x0000_i1030" DrawAspect="Content" ObjectID="_1338046111" r:id="rId21"/>
         </w:object>
       </w:r>
     </w:p>
@@ -10166,10 +10363,10 @@
           <w:position w:val="-14"/>
         </w:rPr>
         <w:object w:dxaOrig="5020" w:dyaOrig="400">
-          <v:shape id="_x0000_i1031" type="#_x0000_t75" style="width:250.45pt;height:19.9pt" o:ole="">
+          <v:shape id="_x0000_i1031" type="#_x0000_t75" style="width:250.5pt;height:19.75pt" o:ole="">
             <v:imagedata r:id="rId22" o:title=""/>
           </v:shape>
-          <o:OLEObject Type="Embed" ProgID="Equation.DSMT4" ShapeID="_x0000_i1031" DrawAspect="Content" ObjectID="_1337652221" r:id="rId23"/>
+          <o:OLEObject Type="Embed" ProgID="Equation.DSMT4" ShapeID="_x0000_i1031" DrawAspect="Content" ObjectID="_1338046112" r:id="rId23"/>
         </w:object>
       </w:r>
     </w:p>
@@ -10204,10 +10401,10 @@
           <w:position w:val="-18"/>
         </w:rPr>
         <w:object w:dxaOrig="7280" w:dyaOrig="480">
-          <v:shape id="_x0000_i1032" type="#_x0000_t75" style="width:363.85pt;height:24.5pt" o:ole="">
+          <v:shape id="_x0000_i1032" type="#_x0000_t75" style="width:364.05pt;height:24.35pt" o:ole="">
             <v:imagedata r:id="rId24" o:title=""/>
           </v:shape>
-          <o:OLEObject Type="Embed" ProgID="Equation.DSMT4" ShapeID="_x0000_i1032" DrawAspect="Content" ObjectID="_1337652222" r:id="rId25"/>
+          <o:OLEObject Type="Embed" ProgID="Equation.DSMT4" ShapeID="_x0000_i1032" DrawAspect="Content" ObjectID="_1338046113" r:id="rId25"/>
         </w:object>
       </w:r>
       <w:r>
@@ -10228,10 +10425,10 @@
           <w:position w:val="-54"/>
         </w:rPr>
         <w:object w:dxaOrig="2960" w:dyaOrig="1240">
-          <v:shape id="_x0000_i1033" type="#_x0000_t75" style="width:147.85pt;height:62.05pt" o:ole="">
+          <v:shape id="_x0000_i1033" type="#_x0000_t75" style="width:148.05pt;height:61.85pt" o:ole="">
             <v:imagedata r:id="rId26" o:title=""/>
           </v:shape>
-          <o:OLEObject Type="Embed" ProgID="Equation.DSMT4" ShapeID="_x0000_i1033" DrawAspect="Content" ObjectID="_1337652223" r:id="rId27"/>
+          <o:OLEObject Type="Embed" ProgID="Equation.DSMT4" ShapeID="_x0000_i1033" DrawAspect="Content" ObjectID="_1338046114" r:id="rId27"/>
         </w:object>
       </w:r>
     </w:p>
@@ -10264,10 +10461,10 @@
           <w:position w:val="-64"/>
         </w:rPr>
         <w:object w:dxaOrig="4360" w:dyaOrig="1400">
-          <v:shape id="_x0000_i1034" type="#_x0000_t75" style="width:217.9pt;height:70.1pt" o:ole="">
+          <v:shape id="_x0000_i1034" type="#_x0000_t75" style="width:218.05pt;height:69.95pt" o:ole="">
             <v:imagedata r:id="rId28" o:title=""/>
           </v:shape>
-          <o:OLEObject Type="Embed" ProgID="Equation.DSMT4" ShapeID="_x0000_i1034" DrawAspect="Content" ObjectID="_1337652224" r:id="rId29"/>
+          <o:OLEObject Type="Embed" ProgID="Equation.DSMT4" ShapeID="_x0000_i1034" DrawAspect="Content" ObjectID="_1338046115" r:id="rId29"/>
         </w:object>
       </w:r>
     </w:p>
@@ -10295,7 +10492,7 @@
       <w:pPr>
         <w:pStyle w:val="Heading3"/>
       </w:pPr>
-      <w:bookmarkStart w:id="35" w:name="_Toc263238404"/>
+      <w:bookmarkStart w:id="35" w:name="_Toc263932705"/>
       <w:r>
         <w:t>Predviđanje intra luma 4×4</w:t>
       </w:r>
@@ -12089,7 +12286,7 @@
       <w:pPr>
         <w:pStyle w:val="Heading3"/>
       </w:pPr>
-      <w:bookmarkStart w:id="39" w:name="_Toc263238405"/>
+      <w:bookmarkStart w:id="39" w:name="_Toc263932706"/>
       <w:r>
         <w:t xml:space="preserve">Predviđanje </w:t>
       </w:r>
@@ -12125,7 +12322,7 @@
         <w:pStyle w:val="Heading2"/>
         <w:spacing w:after="0"/>
       </w:pPr>
-      <w:bookmarkStart w:id="40" w:name="_Toc263238406"/>
+      <w:bookmarkStart w:id="40" w:name="_Toc263932707"/>
       <w:r>
         <w:lastRenderedPageBreak/>
         <w:t>Koder</w:t>
@@ -12137,7 +12334,7 @@
         <w:pStyle w:val="Heading3"/>
         <w:spacing w:before="0"/>
       </w:pPr>
-      <w:bookmarkStart w:id="41" w:name="_Toc263238407"/>
+      <w:bookmarkStart w:id="41" w:name="_Toc263932708"/>
       <w:r>
         <w:t>Optimalni koder</w:t>
       </w:r>
@@ -12251,7 +12448,7 @@
       <w:pPr>
         <w:pStyle w:val="Heading3"/>
       </w:pPr>
-      <w:bookmarkStart w:id="42" w:name="_Toc263238408"/>
+      <w:bookmarkStart w:id="42" w:name="_Toc263932709"/>
       <w:r>
         <w:t>Postupak oblikovanja stvarnoga kodera</w:t>
       </w:r>
@@ -12345,10 +12542,10 @@
           <w:position w:val="-86"/>
         </w:rPr>
         <w:object w:dxaOrig="5700" w:dyaOrig="1840">
-          <v:shape id="_x0000_i1036" type="#_x0000_t75" style="width:284.55pt;height:91.9pt" o:ole="">
+          <v:shape id="_x0000_i1036" type="#_x0000_t75" style="width:284.45pt;height:91.75pt" o:ole="">
             <v:imagedata r:id="rId32" o:title=""/>
           </v:shape>
-          <o:OLEObject Type="Embed" ProgID="Equation.DSMT4" ShapeID="_x0000_i1036" DrawAspect="Content" ObjectID="_1337652225" r:id="rId33"/>
+          <o:OLEObject Type="Embed" ProgID="Equation.DSMT4" ShapeID="_x0000_i1036" DrawAspect="Content" ObjectID="_1338046116" r:id="rId33"/>
         </w:object>
       </w:r>
     </w:p>
@@ -12422,10 +12619,10 @@
           <w:position w:val="-86"/>
         </w:rPr>
         <w:object w:dxaOrig="5860" w:dyaOrig="1840">
-          <v:shape id="_x0000_i1037" type="#_x0000_t75" style="width:293pt;height:91.9pt" o:ole="">
+          <v:shape id="_x0000_i1037" type="#_x0000_t75" style="width:293.05pt;height:91.75pt" o:ole="">
             <v:imagedata r:id="rId34" o:title=""/>
           </v:shape>
-          <o:OLEObject Type="Embed" ProgID="Equation.DSMT4" ShapeID="_x0000_i1037" DrawAspect="Content" ObjectID="_1337652226" r:id="rId35"/>
+          <o:OLEObject Type="Embed" ProgID="Equation.DSMT4" ShapeID="_x0000_i1037" DrawAspect="Content" ObjectID="_1338046117" r:id="rId35"/>
         </w:object>
       </w:r>
     </w:p>
@@ -12566,10 +12763,10 @@
           <w:position w:val="-34"/>
         </w:rPr>
         <w:object w:dxaOrig="7960" w:dyaOrig="5920">
-          <v:shape id="_x0000_i1038" type="#_x0000_t75" style="width:265pt;height:197.25pt" o:ole="">
+          <v:shape id="_x0000_i1038" type="#_x0000_t75" style="width:265.2pt;height:197.25pt" o:ole="">
             <v:imagedata r:id="rId36" o:title=""/>
           </v:shape>
-          <o:OLEObject Type="Embed" ProgID="Equation.DSMT4" ShapeID="_x0000_i1038" DrawAspect="Content" ObjectID="_1337652227" r:id="rId37"/>
+          <o:OLEObject Type="Embed" ProgID="Equation.DSMT4" ShapeID="_x0000_i1038" DrawAspect="Content" ObjectID="_1338046118" r:id="rId37"/>
         </w:object>
       </w:r>
     </w:p>
@@ -12619,10 +12816,10 @@
           <w:position w:val="-34"/>
         </w:rPr>
         <w:object w:dxaOrig="8500" w:dyaOrig="5920">
-          <v:shape id="_x0000_i1039" type="#_x0000_t75" style="width:273.45pt;height:191.1pt" o:ole="">
+          <v:shape id="_x0000_i1039" type="#_x0000_t75" style="width:273.3pt;height:191.15pt" o:ole="">
             <v:imagedata r:id="rId38" o:title=""/>
           </v:shape>
-          <o:OLEObject Type="Embed" ProgID="Equation.DSMT4" ShapeID="_x0000_i1039" DrawAspect="Content" ObjectID="_1337652228" r:id="rId39"/>
+          <o:OLEObject Type="Embed" ProgID="Equation.DSMT4" ShapeID="_x0000_i1039" DrawAspect="Content" ObjectID="_1338046119" r:id="rId39"/>
         </w:object>
       </w:r>
     </w:p>
@@ -15145,7 +15342,7 @@
       <w:pPr>
         <w:pStyle w:val="Heading3"/>
       </w:pPr>
-      <w:bookmarkStart w:id="43" w:name="_Toc263238409"/>
+      <w:bookmarkStart w:id="43" w:name="_Toc263932710"/>
       <w:r>
         <w:t xml:space="preserve">Slijednost postupaka kodiranja u </w:t>
       </w:r>
@@ -15191,7 +15388,7 @@
       <w:r>
         <w:br w:type="page"/>
       </w:r>
-      <w:bookmarkStart w:id="44" w:name="_Toc263238410"/>
+      <w:bookmarkStart w:id="44" w:name="_Toc263932711"/>
       <w:r>
         <w:lastRenderedPageBreak/>
         <w:t>Arhitektura GPGPU i OpenCL</w:t>
@@ -15202,7 +15399,7 @@
       <w:pPr>
         <w:pStyle w:val="Heading2"/>
       </w:pPr>
-      <w:bookmarkStart w:id="45" w:name="_Toc263238411"/>
+      <w:bookmarkStart w:id="45" w:name="_Toc263932712"/>
       <w:r>
         <w:t>GPGPU</w:t>
       </w:r>
@@ -15428,7 +15625,7 @@
       <w:pPr>
         <w:pStyle w:val="Heading2"/>
       </w:pPr>
-      <w:bookmarkStart w:id="46" w:name="_Toc263238412"/>
+      <w:bookmarkStart w:id="46" w:name="_Toc263932713"/>
       <w:r>
         <w:t>OpenCL</w:t>
       </w:r>
@@ -15598,10 +15795,12 @@
       <w:pPr>
         <w:pStyle w:val="Heading3"/>
       </w:pPr>
+      <w:bookmarkStart w:id="47" w:name="_Toc263932714"/>
       <w:r>
         <w:lastRenderedPageBreak/>
         <w:t>Arhitektura GPGPU</w:t>
       </w:r>
+      <w:bookmarkEnd w:id="47"/>
     </w:p>
     <w:p>
       <w:pPr>
@@ -16025,11 +16224,11 @@
       <w:pPr>
         <w:pStyle w:val="Heading3"/>
       </w:pPr>
-      <w:bookmarkStart w:id="47" w:name="_Toc263238413"/>
+      <w:bookmarkStart w:id="48" w:name="_Toc263932715"/>
       <w:r>
         <w:t>Jezgrica u OpenCL-u</w:t>
       </w:r>
-      <w:bookmarkEnd w:id="47"/>
+      <w:bookmarkEnd w:id="48"/>
     </w:p>
     <w:p>
       <w:pPr>
@@ -16667,11 +16866,11 @@
       <w:pPr>
         <w:pStyle w:val="Heading3"/>
       </w:pPr>
-      <w:bookmarkStart w:id="48" w:name="_Toc263238414"/>
+      <w:bookmarkStart w:id="49" w:name="_Toc263932716"/>
       <w:r>
         <w:t>Postupak izvođenja programa korištenjem OpenCL-a</w:t>
       </w:r>
-      <w:bookmarkEnd w:id="48"/>
+      <w:bookmarkEnd w:id="49"/>
     </w:p>
     <w:p>
       <w:pPr>
@@ -16959,7 +17158,7 @@
       <w:r>
         <w:br w:type="page"/>
       </w:r>
-      <w:bookmarkStart w:id="49" w:name="_Toc263238415"/>
+      <w:bookmarkStart w:id="50" w:name="_Toc263932717"/>
       <w:r>
         <w:lastRenderedPageBreak/>
         <w:t>Iskoristivost paralelne arhitekture GPGPU za ubrzanje unutarslikovnog</w:t>
@@ -16970,17 +17169,17 @@
       <w:r>
         <w:t xml:space="preserve"> predviđanja</w:t>
       </w:r>
-      <w:bookmarkEnd w:id="49"/>
+      <w:bookmarkEnd w:id="50"/>
     </w:p>
     <w:p>
       <w:pPr>
         <w:pStyle w:val="Heading2"/>
       </w:pPr>
-      <w:bookmarkStart w:id="50" w:name="_Toc263238416"/>
+      <w:bookmarkStart w:id="51" w:name="_Toc263932718"/>
       <w:r>
         <w:t>Polazna zamisao</w:t>
       </w:r>
-      <w:bookmarkEnd w:id="50"/>
+      <w:bookmarkEnd w:id="51"/>
     </w:p>
     <w:p>
       <w:pPr>
@@ -17041,12 +17240,12 @@
       <w:pPr>
         <w:pStyle w:val="Heading2"/>
       </w:pPr>
-      <w:bookmarkStart w:id="51" w:name="_Toc263238417"/>
+      <w:bookmarkStart w:id="52" w:name="_Toc263932719"/>
       <w:r>
         <w:lastRenderedPageBreak/>
         <w:t>Paralelno rješenje odabira načina unutarslikovnog predviđanja</w:t>
       </w:r>
-      <w:bookmarkEnd w:id="51"/>
+      <w:bookmarkEnd w:id="52"/>
     </w:p>
     <w:p>
       <w:pPr>
@@ -23554,9 +23753,11 @@
       <w:pPr>
         <w:pStyle w:val="Heading3"/>
       </w:pPr>
+      <w:bookmarkStart w:id="53" w:name="_Toc263932720"/>
       <w:r>
         <w:t>Ispitivanje učinkovitosti paralelnoga rješenja</w:t>
       </w:r>
+      <w:bookmarkEnd w:id="53"/>
     </w:p>
     <w:p>
       <w:pPr>
@@ -25354,12 +25555,12 @@
       <w:r>
         <w:br w:type="page"/>
       </w:r>
-      <w:bookmarkStart w:id="52" w:name="_Toc263238418"/>
+      <w:bookmarkStart w:id="54" w:name="_Toc263932721"/>
       <w:r>
         <w:lastRenderedPageBreak/>
         <w:t>Zaključak</w:t>
       </w:r>
-      <w:bookmarkEnd w:id="52"/>
+      <w:bookmarkEnd w:id="54"/>
     </w:p>
     <w:p>
       <w:pPr>
@@ -25464,12 +25665,12 @@
       <w:r>
         <w:br w:type="page"/>
       </w:r>
-      <w:bookmarkStart w:id="53" w:name="_Toc263238419"/>
+      <w:bookmarkStart w:id="55" w:name="_Toc263932722"/>
       <w:r>
         <w:lastRenderedPageBreak/>
         <w:t>Literatura</w:t>
       </w:r>
-      <w:bookmarkEnd w:id="53"/>
+      <w:bookmarkEnd w:id="55"/>
     </w:p>
     <w:p>
       <w:pPr>
@@ -25991,7 +26192,7 @@
         <w:rPr>
           <w:noProof/>
         </w:rPr>
-        <w:t>50</w:t>
+        <w:t>23</w:t>
       </w:r>
     </w:fldSimple>
   </w:p>
@@ -28862,7 +29063,7 @@
 </file>
 
 <file path=customXml/itemProps1.xml><?xml version="1.0" encoding="utf-8"?>
-<ds:datastoreItem xmlns:ds="http://schemas.openxmlformats.org/officeDocument/2006/customXml" ds:itemID="{A52F7E43-C842-4AB3-AAE0-9399EF6423E5}">
+<ds:datastoreItem xmlns:ds="http://schemas.openxmlformats.org/officeDocument/2006/customXml" ds:itemID="{531BE080-C29F-4785-9065-CE1F697A03FE}">
   <ds:schemaRefs>
     <ds:schemaRef ds:uri="http://schemas.openxmlformats.org/officeDocument/2006/bibliography"/>
   </ds:schemaRefs>

</xml_diff>